<commit_message>
Writing the article for January 27 2025
</commit_message>
<xml_diff>
--- a/Articles/2025/1-Blender-Continued/1-Object-Mode/1-Exploring-the-Interface/4-The-Sub-Menu-Part-1/Write Up.docx
+++ b/Articles/2025/1-Blender-Continued/1-Object-Mode/1-Exploring-the-Interface/4-The-Sub-Menu-Part-1/Write Up.docx
@@ -8,6 +8,25 @@
       </w:pPr>
       <w:r>
         <w:t>Write Up</w:t>
+      </w:r>
+    </w:p>
+    <w:p>
+      <w:r>
+        <w:t xml:space="preserve">This week, we will be taking a look at the Sub menu. This menu is also a header menu but it falls directly under the main heading. The heading has so much stuff in it, I have decided to take a look at it in sections. This will be the first part of this sub heading tutorial. </w:t>
+      </w:r>
+    </w:p>
+    <w:p>
+      <w:r>
+        <w:t>So, if this is something that sounds at all interesting to you then please join us for this week’s tutorial entitled:</w:t>
+      </w:r>
+    </w:p>
+    <w:p/>
+    <w:p>
+      <w:pPr>
+        <w:pStyle w:val="Heading1"/>
+      </w:pPr>
+      <w:r>
+        <w:t>4 The Sub Heading Part 1</w:t>
       </w:r>
     </w:p>
     <w:p/>

</xml_diff>